<commit_message>
Tilføjede lidt router dokumentation
</commit_message>
<xml_diff>
--- a/Dokumentation.docx
+++ b/Dokumentation.docx
@@ -25,6 +25,208 @@
         <w:t>Arbejdsdokumentation fra Rasmus, Lilly og Christian Sejr.</w:t>
       </w:r>
     </w:p>
+    <w:sdt>
+      <w:sdtPr>
+        <w:docPartObj>
+          <w:docPartGallery w:val="Table of Contents"/>
+          <w:docPartUnique w:val="true"/>
+        </w:docPartObj>
+      </w:sdtPr>
+      <w:sdtContent>
+        <w:p>
+          <w:pPr>
+            <w:pStyle w:val="Indholdsfortegnelseoverskrift"/>
+            <w:suppressLineNumbers/>
+            <w:ind w:left="0" w:hanging="0"/>
+            <w:rPr>
+              <w:b/>
+              <w:b/>
+              <w:bCs/>
+              <w:sz w:val="32"/>
+              <w:szCs w:val="32"/>
+            </w:rPr>
+          </w:pPr>
+          <w:r>
+            <w:rPr>
+              <w:b/>
+              <w:bCs/>
+              <w:sz w:val="32"/>
+              <w:szCs w:val="32"/>
+            </w:rPr>
+            <w:t>Indholdsfortegnelse</w:t>
+          </w:r>
+        </w:p>
+        <w:p>
+          <w:pPr>
+            <w:pStyle w:val="Indholdsfortegnelse1"/>
+            <w:rPr/>
+          </w:pPr>
+          <w:r>
+            <w:fldChar w:fldCharType="begin"/>
+          </w:r>
+          <w:r>
+            <w:rPr>
+              <w:rStyle w:val="Indeksspring"/>
+            </w:rPr>
+            <w:instrText xml:space="preserve"> TOC \f \o "1-9" \h</w:instrText>
+          </w:r>
+          <w:r>
+            <w:rPr>
+              <w:rStyle w:val="Indeksspring"/>
+            </w:rPr>
+            <w:fldChar w:fldCharType="separate"/>
+          </w:r>
+          <w:hyperlink w:anchor="__RefHeading___Toc112_1696053842">
+            <w:r>
+              <w:rPr>
+                <w:rStyle w:val="Indeksspring"/>
+              </w:rPr>
+              <w:t>Indledning</w:t>
+              <w:tab/>
+              <w:t>2</w:t>
+            </w:r>
+          </w:hyperlink>
+        </w:p>
+        <w:p>
+          <w:pPr>
+            <w:pStyle w:val="Indholdsfortegnelse1"/>
+            <w:rPr/>
+          </w:pPr>
+          <w:hyperlink w:anchor="__RefHeading___Toc114_1696053842">
+            <w:r>
+              <w:rPr>
+                <w:rStyle w:val="Indeksspring"/>
+              </w:rPr>
+              <w:t>Overblik</w:t>
+              <w:tab/>
+              <w:t>3</w:t>
+            </w:r>
+          </w:hyperlink>
+        </w:p>
+        <w:p>
+          <w:pPr>
+            <w:pStyle w:val="Indholdsfortegnelse2"/>
+            <w:tabs>
+              <w:tab w:val="clear" w:pos="9689"/>
+              <w:tab w:val="right" w:pos="9972" w:leader="dot"/>
+            </w:tabs>
+            <w:rPr/>
+          </w:pPr>
+          <w:hyperlink w:anchor="__RefHeading___Toc116_1696053842">
+            <w:r>
+              <w:rPr>
+                <w:rStyle w:val="Indeksspring"/>
+              </w:rPr>
+              <w:t>Planlægning</w:t>
+              <w:tab/>
+              <w:t>3</w:t>
+            </w:r>
+          </w:hyperlink>
+        </w:p>
+        <w:p>
+          <w:pPr>
+            <w:pStyle w:val="Indholdsfortegnelse2"/>
+            <w:tabs>
+              <w:tab w:val="clear" w:pos="9689"/>
+              <w:tab w:val="right" w:pos="9972" w:leader="dot"/>
+            </w:tabs>
+            <w:rPr/>
+          </w:pPr>
+          <w:hyperlink w:anchor="__RefHeading___Toc118_1696053842">
+            <w:r>
+              <w:rPr>
+                <w:rStyle w:val="Indeksspring"/>
+              </w:rPr>
+              <w:t>Opsætning</w:t>
+              <w:tab/>
+              <w:t>3</w:t>
+            </w:r>
+          </w:hyperlink>
+        </w:p>
+        <w:p>
+          <w:pPr>
+            <w:pStyle w:val="Indholdsfortegnelse1"/>
+            <w:rPr/>
+          </w:pPr>
+          <w:hyperlink w:anchor="__RefHeading___Toc120_1696053842">
+            <w:r>
+              <w:rPr>
+                <w:rStyle w:val="Indeksspring"/>
+              </w:rPr>
+              <w:t>Netværk</w:t>
+              <w:tab/>
+              <w:t>4</w:t>
+            </w:r>
+          </w:hyperlink>
+        </w:p>
+        <w:p>
+          <w:pPr>
+            <w:pStyle w:val="Indholdsfortegnelse2"/>
+            <w:tabs>
+              <w:tab w:val="clear" w:pos="9689"/>
+              <w:tab w:val="right" w:pos="9972" w:leader="dot"/>
+            </w:tabs>
+            <w:rPr/>
+          </w:pPr>
+          <w:hyperlink w:anchor="__RefHeading___Toc122_1696053842">
+            <w:r>
+              <w:rPr>
+                <w:rStyle w:val="Indeksspring"/>
+              </w:rPr>
+              <w:t>Router</w:t>
+              <w:tab/>
+              <w:t>4</w:t>
+            </w:r>
+          </w:hyperlink>
+        </w:p>
+        <w:p>
+          <w:pPr>
+            <w:pStyle w:val="Indholdsfortegnelse2"/>
+            <w:tabs>
+              <w:tab w:val="clear" w:pos="9689"/>
+              <w:tab w:val="right" w:pos="9972" w:leader="dot"/>
+            </w:tabs>
+            <w:rPr/>
+          </w:pPr>
+          <w:hyperlink w:anchor="__RefHeading___Toc124_1696053842">
+            <w:r>
+              <w:rPr>
+                <w:rStyle w:val="Indeksspring"/>
+              </w:rPr>
+              <w:t>Udvidelse af netværket fra routerens side</w:t>
+              <w:tab/>
+              <w:t>5</w:t>
+            </w:r>
+          </w:hyperlink>
+        </w:p>
+        <w:p>
+          <w:pPr>
+            <w:pStyle w:val="Indholdsfortegnelse2"/>
+            <w:tabs>
+              <w:tab w:val="clear" w:pos="9689"/>
+              <w:tab w:val="right" w:pos="9972" w:leader="dot"/>
+            </w:tabs>
+            <w:rPr/>
+          </w:pPr>
+          <w:hyperlink w:anchor="__RefHeading___Toc126_1696053842">
+            <w:r>
+              <w:rPr>
+                <w:rStyle w:val="Indeksspring"/>
+              </w:rPr>
+              <w:t>Udvidelse af netværket fra serverens side</w:t>
+              <w:tab/>
+              <w:t>5</w:t>
+            </w:r>
+          </w:hyperlink>
+          <w:r>
+            <w:rPr>
+              <w:rStyle w:val="Indeksspring"/>
+            </w:rPr>
+            <w:fldChar w:fldCharType="end"/>
+          </w:r>
+        </w:p>
+      </w:sdtContent>
+    </w:sdt>
     <w:p>
       <w:pPr>
         <w:pStyle w:val="Brdtekst"/>
@@ -42,10 +244,16 @@
     <w:p>
       <w:pPr>
         <w:pStyle w:val="Overskrift1"/>
+        <w:numPr>
+          <w:ilvl w:val="0"/>
+          <w:numId w:val="2"/>
+        </w:numPr>
         <w:bidi w:val="0"/>
         <w:jc w:val="left"/>
         <w:rPr/>
       </w:pPr>
+      <w:bookmarkStart w:id="0" w:name="__RefHeading___Toc112_1696053842"/>
+      <w:bookmarkEnd w:id="0"/>
       <w:r>
         <w:rPr/>
         <w:t>Indledning</w:t>
@@ -92,10 +300,16 @@
     <w:p>
       <w:pPr>
         <w:pStyle w:val="Overskrift1"/>
+        <w:numPr>
+          <w:ilvl w:val="0"/>
+          <w:numId w:val="2"/>
+        </w:numPr>
         <w:bidi w:val="0"/>
         <w:jc w:val="left"/>
         <w:rPr/>
       </w:pPr>
+      <w:bookmarkStart w:id="1" w:name="__RefHeading___Toc114_1696053842"/>
+      <w:bookmarkEnd w:id="1"/>
       <w:r>
         <w:rPr/>
         <w:t>Overblik</w:t>
@@ -116,10 +330,16 @@
     <w:p>
       <w:pPr>
         <w:pStyle w:val="Overskrift2"/>
+        <w:numPr>
+          <w:ilvl w:val="1"/>
+          <w:numId w:val="2"/>
+        </w:numPr>
         <w:bidi w:val="0"/>
         <w:jc w:val="left"/>
         <w:rPr/>
       </w:pPr>
+      <w:bookmarkStart w:id="2" w:name="__RefHeading___Toc116_1696053842"/>
+      <w:bookmarkEnd w:id="2"/>
       <w:r>
         <w:rPr/>
         <w:t>Planlægning</w:t>
@@ -140,10 +360,16 @@
     <w:p>
       <w:pPr>
         <w:pStyle w:val="Overskrift2"/>
+        <w:numPr>
+          <w:ilvl w:val="1"/>
+          <w:numId w:val="2"/>
+        </w:numPr>
         <w:bidi w:val="0"/>
         <w:jc w:val="left"/>
         <w:rPr/>
       </w:pPr>
+      <w:bookmarkStart w:id="3" w:name="__RefHeading___Toc118_1696053842"/>
+      <w:bookmarkEnd w:id="3"/>
       <w:r>
         <w:rPr/>
         <w:t>Opsætning</w:t>
@@ -189,12 +415,686 @@
       <w:pPr>
         <w:pStyle w:val="Brdtekst"/>
         <w:bidi w:val="0"/>
+        <w:jc w:val="left"/>
+        <w:rPr/>
+      </w:pPr>
+      <w:r>
+        <w:rPr/>
+        <w:t>I slutningen af d. 19 december havde vi alt grundopsætning gennemført, en dag længere end forventet.</w:t>
+      </w:r>
+      <w:r>
+        <w:br w:type="page"/>
+      </w:r>
+    </w:p>
+    <w:p>
+      <w:pPr>
+        <w:pStyle w:val="Overskrift1"/>
+        <w:numPr>
+          <w:ilvl w:val="0"/>
+          <w:numId w:val="2"/>
+        </w:numPr>
+        <w:rPr/>
+      </w:pPr>
+      <w:bookmarkStart w:id="4" w:name="__RefHeading___Toc120_1696053842"/>
+      <w:bookmarkEnd w:id="4"/>
+      <w:r>
+        <w:rPr/>
+        <w:t>Netværk</w:t>
+      </w:r>
+    </w:p>
+    <w:p>
+      <w:pPr>
+        <w:pStyle w:val="Brdtekst"/>
+        <w:rPr/>
+      </w:pPr>
+      <w:r>
+        <w:rPr/>
+        <w:t xml:space="preserve">Som det blev anvist, så er netværket designet til at være let skalerbart. Vi har i dette formål ikke gået på kompromis med sikkerhed, og har sat jeres indtil videre eneste router op med to virtuelle lokale netværk (VLAN). Den ene kan i forbinde til via ethernet stikkene installeret i jeres bygning, og er et </w:t>
+      </w:r>
+      <w:r>
+        <w:rPr>
+          <w:i/>
+          <w:iCs/>
+        </w:rPr>
+        <w:t>internt</w:t>
+      </w:r>
+      <w:r>
+        <w:rPr>
+          <w:i w:val="false"/>
+          <w:iCs w:val="false"/>
+        </w:rPr>
+        <w:t xml:space="preserve"> netværk. Jeres delte firmamapper osv., deles fra serveren via dette VLAN.</w:t>
+      </w:r>
+    </w:p>
+    <w:p>
+      <w:pPr>
+        <w:pStyle w:val="Brdtekst"/>
+        <w:rPr/>
+      </w:pPr>
+      <w:r>
+        <w:rPr>
+          <w:i w:val="false"/>
+          <w:iCs w:val="false"/>
+        </w:rPr>
+        <w:t>Det andet er tilkoplet det trådløse netværk, og går direkte til internettet, med ingen kopling til serveren. Dette betyder at eventuelle gæster ikke kommer til at påvirke jeres netværkssikkerhed overhovedet.</w:t>
+      </w:r>
+    </w:p>
+    <w:p>
+      <w:pPr>
+        <w:pStyle w:val="Brdtekst"/>
+        <w:rPr/>
+      </w:pPr>
+      <w:r>
+        <w:rPr>
+          <w:i w:val="false"/>
+          <w:iCs w:val="false"/>
+        </w:rPr>
+        <w:t>Det interne VLAN netværk er sat op med en subnet maske der gør den i stand til at holde på i alt 30 klienter på samme tid. Wi-Fi netværket har også en rækkevidde på i alt 30 brugere, men har derudover også en meget kort DHCP lease timer, således at den ikke opbruges på en dag med mange gæster.</w:t>
+      </w:r>
+    </w:p>
+    <w:p>
+      <w:pPr>
+        <w:pStyle w:val="Overskrift2"/>
+        <w:numPr>
+          <w:ilvl w:val="1"/>
+          <w:numId w:val="2"/>
+        </w:numPr>
+        <w:rPr/>
+      </w:pPr>
+      <w:bookmarkStart w:id="5" w:name="__RefHeading___Toc122_1696053842"/>
+      <w:bookmarkEnd w:id="5"/>
+      <w:r>
+        <w:rPr/>
+        <w:t>Router</w:t>
+      </w:r>
+    </w:p>
+    <w:p>
+      <w:pPr>
+        <w:pStyle w:val="Brdtekst"/>
+        <w:rPr/>
+      </w:pPr>
+      <w:r>
+        <w:rPr/>
+        <w:t xml:space="preserve">Netværket kører over en Cisco 800 Series router. Da det ikke blev bedt om, kommer denne </w:t>
+      </w:r>
+      <w:r>
+        <w:rPr>
+          <w:i/>
+          <w:iCs/>
+        </w:rPr>
+        <w:t>uden</w:t>
+      </w:r>
+      <w:r>
+        <w:rPr>
+          <w:i w:val="false"/>
+          <w:iCs w:val="false"/>
+        </w:rPr>
+        <w:t xml:space="preserve"> Cisco’s web-baserede konfigurationsværktøj. I denne sektion vil vi kort dække over hvordan man eventuelt kan udvide netværket skulle det være nødvendigt.</w:t>
+      </w:r>
+    </w:p>
+    <w:p>
+      <w:pPr>
+        <w:pStyle w:val="Brdtekst"/>
+        <w:rPr/>
+      </w:pPr>
+      <w:r>
+        <w:rPr>
+          <w:i w:val="false"/>
+          <w:iCs w:val="false"/>
+        </w:rPr>
+        <w:t xml:space="preserve">Som nævnt er netværket lige nu opdelt i 2 VLANer, disse kan ses ved at tilgå Cisco konsollen, og ved at træde ind i </w:t>
+      </w:r>
+      <w:r>
+        <w:rPr>
+          <w:b/>
+          <w:bCs/>
+          <w:i w:val="false"/>
+          <w:iCs w:val="false"/>
+        </w:rPr>
+        <w:t>executive</w:t>
+      </w:r>
+      <w:r>
+        <w:rPr>
+          <w:b w:val="false"/>
+          <w:bCs w:val="false"/>
+          <w:i w:val="false"/>
+          <w:iCs w:val="false"/>
+        </w:rPr>
+        <w:t xml:space="preserve"> tilstand, og ved at benytte sig af kommandoen </w:t>
+      </w:r>
+      <w:r>
+        <w:rPr>
+          <w:b/>
+          <w:bCs/>
+          <w:i w:val="false"/>
+          <w:iCs w:val="false"/>
+        </w:rPr>
+        <w:t>show ip interface brief</w:t>
+      </w:r>
+      <w:r>
+        <w:rPr>
+          <w:b w:val="false"/>
+          <w:bCs w:val="false"/>
+          <w:i w:val="false"/>
+          <w:iCs w:val="false"/>
+        </w:rPr>
+        <w:t>.</w:t>
+      </w:r>
+    </w:p>
+    <w:p>
+      <w:pPr>
+        <w:pStyle w:val="Brdtekst"/>
+        <w:rPr/>
+      </w:pPr>
+      <w:r>
+        <w:drawing>
+          <wp:anchor behindDoc="0" distT="0" distB="0" distL="0" distR="0" simplePos="0" locked="0" layoutInCell="0" allowOverlap="1" relativeHeight="2">
+            <wp:simplePos x="0" y="0"/>
+            <wp:positionH relativeFrom="column">
+              <wp:align>center</wp:align>
+            </wp:positionH>
+            <wp:positionV relativeFrom="paragraph">
+              <wp:posOffset>635</wp:posOffset>
+            </wp:positionV>
+            <wp:extent cx="6332220" cy="2003425"/>
+            <wp:effectExtent l="0" t="0" r="0" b="0"/>
+            <wp:wrapSquare wrapText="largest"/>
+            <wp:docPr id="1" name="Billede1" descr=""/>
+            <wp:cNvGraphicFramePr>
+              <a:graphicFrameLocks xmlns:a="http://schemas.openxmlformats.org/drawingml/2006/main" noChangeAspect="1"/>
+            </wp:cNvGraphicFramePr>
+            <a:graphic xmlns:a="http://schemas.openxmlformats.org/drawingml/2006/main">
+              <a:graphicData uri="http://schemas.openxmlformats.org/drawingml/2006/picture">
+                <pic:pic xmlns:pic="http://schemas.openxmlformats.org/drawingml/2006/picture">
+                  <pic:nvPicPr>
+                    <pic:cNvPr id="1" name="Billede1" descr=""/>
+                    <pic:cNvPicPr>
+                      <a:picLocks noChangeAspect="1" noChangeArrowheads="1"/>
+                    </pic:cNvPicPr>
+                  </pic:nvPicPr>
+                  <pic:blipFill>
+                    <a:blip r:embed="rId2"/>
+                    <a:stretch>
+                      <a:fillRect/>
+                    </a:stretch>
+                  </pic:blipFill>
+                  <pic:spPr bwMode="auto">
+                    <a:xfrm>
+                      <a:off x="0" y="0"/>
+                      <a:ext cx="6332220" cy="2003425"/>
+                    </a:xfrm>
+                    <a:prstGeom prst="rect">
+                      <a:avLst/>
+                    </a:prstGeom>
+                  </pic:spPr>
+                </pic:pic>
+              </a:graphicData>
+            </a:graphic>
+          </wp:anchor>
+        </w:drawing>
+      </w:r>
+      <w:r>
+        <w:rPr>
+          <w:b w:val="false"/>
+          <w:bCs w:val="false"/>
+          <w:i w:val="false"/>
+          <w:iCs w:val="false"/>
+        </w:rPr>
+        <w:t>Her kan resultatet af denne kommando ses. Bemærk at FastEthernet3 sædvanligvis ville være oppe, men dette skærmbillede blev taget imens kun serveren var tændt.</w:t>
+      </w:r>
+    </w:p>
+    <w:p>
+      <w:pPr>
+        <w:pStyle w:val="Brdtekst"/>
+        <w:rPr/>
+      </w:pPr>
+      <w:r>
+        <w:rPr>
+          <w:b/>
+          <w:bCs/>
+          <w:i w:val="false"/>
+          <w:iCs w:val="false"/>
+        </w:rPr>
+        <w:t>VLAN10</w:t>
+      </w:r>
+      <w:r>
+        <w:rPr>
+          <w:b w:val="false"/>
+          <w:bCs w:val="false"/>
+          <w:i w:val="false"/>
+          <w:iCs w:val="false"/>
+        </w:rPr>
+        <w:t xml:space="preserve"> er det </w:t>
+      </w:r>
+      <w:r>
+        <w:rPr>
+          <w:b/>
+          <w:bCs/>
+          <w:i w:val="false"/>
+          <w:iCs w:val="false"/>
+        </w:rPr>
+        <w:t>interne</w:t>
+      </w:r>
+      <w:r>
+        <w:rPr>
+          <w:b w:val="false"/>
+          <w:bCs w:val="false"/>
+          <w:i w:val="false"/>
+          <w:iCs w:val="false"/>
+        </w:rPr>
+        <w:t xml:space="preserve"> netværk. </w:t>
+      </w:r>
+      <w:r>
+        <w:rPr>
+          <w:b/>
+          <w:bCs/>
+          <w:i w:val="false"/>
+          <w:iCs w:val="false"/>
+        </w:rPr>
+        <w:t>VLAN20</w:t>
+      </w:r>
+      <w:r>
+        <w:rPr>
+          <w:b w:val="false"/>
+          <w:bCs w:val="false"/>
+          <w:i w:val="false"/>
+          <w:iCs w:val="false"/>
+        </w:rPr>
+        <w:t xml:space="preserve"> er et </w:t>
+      </w:r>
+      <w:r>
+        <w:rPr>
+          <w:b/>
+          <w:bCs/>
+          <w:i w:val="false"/>
+          <w:iCs w:val="false"/>
+        </w:rPr>
+        <w:t>BYOD</w:t>
+      </w:r>
+      <w:r>
+        <w:rPr>
+          <w:b w:val="false"/>
+          <w:bCs w:val="false"/>
+          <w:i w:val="false"/>
+          <w:iCs w:val="false"/>
+        </w:rPr>
+        <w:t xml:space="preserve"> (Bring Your Own Device) netværk.</w:t>
+      </w:r>
+    </w:p>
+    <w:p>
+      <w:pPr>
+        <w:pStyle w:val="Brdtekst"/>
+        <w:rPr/>
+      </w:pPr>
+      <w:r>
+        <w:rPr>
+          <w:b w:val="false"/>
+          <w:bCs w:val="false"/>
+          <w:i w:val="false"/>
+          <w:iCs w:val="false"/>
+        </w:rPr>
+        <w:t>De to benyttede kabeludgange, som begge benytter</w:t>
+      </w:r>
+      <w:r>
+        <w:rPr>
+          <w:b/>
+          <w:bCs/>
+          <w:i w:val="false"/>
+          <w:iCs w:val="false"/>
+        </w:rPr>
+        <w:t xml:space="preserve"> VLAN10, </w:t>
+      </w:r>
+      <w:r>
+        <w:rPr>
+          <w:b w:val="false"/>
+          <w:bCs w:val="false"/>
+          <w:i w:val="false"/>
+          <w:iCs w:val="false"/>
+        </w:rPr>
+        <w:t xml:space="preserve">er </w:t>
+      </w:r>
+      <w:r>
+        <w:rPr>
+          <w:b/>
+          <w:bCs/>
+          <w:i w:val="false"/>
+          <w:iCs w:val="false"/>
+        </w:rPr>
+        <w:t>FastEthernet0</w:t>
+      </w:r>
+      <w:r>
+        <w:rPr>
+          <w:b w:val="false"/>
+          <w:bCs w:val="false"/>
+          <w:i w:val="false"/>
+          <w:iCs w:val="false"/>
+        </w:rPr>
+        <w:t xml:space="preserve"> til </w:t>
+      </w:r>
+      <w:r>
+        <w:rPr>
+          <w:b/>
+          <w:bCs/>
+          <w:i w:val="false"/>
+          <w:iCs w:val="false"/>
+        </w:rPr>
+        <w:t>serveren</w:t>
+      </w:r>
+      <w:r>
+        <w:rPr>
+          <w:b w:val="false"/>
+          <w:bCs w:val="false"/>
+          <w:i w:val="false"/>
+          <w:iCs w:val="false"/>
+        </w:rPr>
+        <w:t xml:space="preserve"> og </w:t>
+      </w:r>
+      <w:r>
+        <w:rPr>
+          <w:b/>
+          <w:bCs/>
+          <w:i w:val="false"/>
+          <w:iCs w:val="false"/>
+        </w:rPr>
+        <w:t>FastEthernet3</w:t>
+      </w:r>
+      <w:r>
+        <w:rPr>
+          <w:b w:val="false"/>
+          <w:bCs w:val="false"/>
+          <w:i w:val="false"/>
+          <w:iCs w:val="false"/>
+        </w:rPr>
+        <w:t xml:space="preserve"> til switchen til kontoret. </w:t>
+      </w:r>
+      <w:r>
+        <w:rPr>
+          <w:b/>
+          <w:bCs/>
+          <w:i w:val="false"/>
+          <w:iCs w:val="false"/>
+        </w:rPr>
+        <w:t>VLAN20</w:t>
+      </w:r>
+      <w:r>
+        <w:rPr>
+          <w:b w:val="false"/>
+          <w:bCs w:val="false"/>
+          <w:i w:val="false"/>
+          <w:iCs w:val="false"/>
+        </w:rPr>
+        <w:t xml:space="preserve"> er tildelt </w:t>
+      </w:r>
+      <w:r>
+        <w:rPr>
+          <w:b/>
+          <w:bCs/>
+          <w:i w:val="false"/>
+          <w:iCs w:val="false"/>
+        </w:rPr>
+        <w:t>Wlan-GigabitEthernet0</w:t>
+      </w:r>
+      <w:r>
+        <w:rPr>
+          <w:b w:val="false"/>
+          <w:bCs w:val="false"/>
+          <w:i w:val="false"/>
+          <w:iCs w:val="false"/>
+        </w:rPr>
+        <w:t>, som er det trådløse netværk.</w:t>
+      </w:r>
+    </w:p>
+    <w:p>
+      <w:pPr>
+        <w:pStyle w:val="Brdtekst"/>
+        <w:rPr/>
+      </w:pPr>
+      <w:r>
+        <w:rPr>
+          <w:b w:val="false"/>
+          <w:bCs w:val="false"/>
+          <w:i w:val="false"/>
+          <w:iCs w:val="false"/>
+        </w:rPr>
+        <w:t xml:space="preserve">Er det nødvendigt at forbinde flere switches til routeren, kan disse tilføjes til VLAN netværket via følgende kommandoer inde i </w:t>
+      </w:r>
+      <w:r>
+        <w:rPr>
+          <w:b/>
+          <w:bCs/>
+          <w:i w:val="false"/>
+          <w:iCs w:val="false"/>
+        </w:rPr>
+        <w:t>global configuration mode</w:t>
+      </w:r>
+      <w:r>
+        <w:rPr>
+          <w:b w:val="false"/>
+          <w:bCs w:val="false"/>
+          <w:i w:val="false"/>
+          <w:iCs w:val="false"/>
+        </w:rPr>
+        <w:t xml:space="preserve"> (</w:t>
+      </w:r>
+      <w:r>
+        <w:rPr>
+          <w:b w:val="false"/>
+          <w:bCs w:val="false"/>
+          <w:i/>
+          <w:iCs/>
+        </w:rPr>
+        <w:t>config t</w:t>
+      </w:r>
+      <w:r>
+        <w:rPr>
+          <w:b w:val="false"/>
+          <w:bCs w:val="false"/>
+          <w:i w:val="false"/>
+          <w:iCs w:val="false"/>
+        </w:rPr>
+        <w:t>), her med Ethernet1 som eksempel:</w:t>
+      </w:r>
+    </w:p>
+    <w:p>
+      <w:pPr>
+        <w:pStyle w:val="Brdtekst"/>
+        <w:rPr>
+          <w:b/>
+          <w:b/>
+          <w:bCs/>
+        </w:rPr>
+      </w:pPr>
+      <w:r>
+        <w:rPr>
+          <w:b/>
+          <w:bCs/>
+          <w:i w:val="false"/>
+          <w:iCs w:val="false"/>
+        </w:rPr>
+        <w:t>interface FastEthernet1</w:t>
+      </w:r>
+      <w:r>
+        <w:rPr>
+          <w:b w:val="false"/>
+          <w:bCs w:val="false"/>
+          <w:i w:val="false"/>
+          <w:iCs w:val="false"/>
+        </w:rPr>
+        <w:t xml:space="preserve"> og så </w:t>
+      </w:r>
+      <w:r>
+        <w:rPr>
+          <w:b/>
+          <w:bCs/>
+          <w:i w:val="false"/>
+          <w:iCs w:val="false"/>
+        </w:rPr>
+        <w:t>switchport access vlan 10</w:t>
+      </w:r>
+      <w:r>
+        <w:rPr>
+          <w:b w:val="false"/>
+          <w:bCs w:val="false"/>
+          <w:i w:val="false"/>
+          <w:iCs w:val="false"/>
+        </w:rPr>
+        <w:t>.</w:t>
+      </w:r>
+    </w:p>
+    <w:p>
+      <w:pPr>
+        <w:pStyle w:val="Overskrift2"/>
+        <w:numPr>
+          <w:ilvl w:val="1"/>
+          <w:numId w:val="2"/>
+        </w:numPr>
+        <w:rPr/>
+      </w:pPr>
+      <w:bookmarkStart w:id="6" w:name="__RefHeading___Toc124_1696053842"/>
+      <w:bookmarkEnd w:id="6"/>
+      <w:r>
+        <w:rPr/>
+        <w:t>Udvidelse af netværket fra routerens side</w:t>
+      </w:r>
+    </w:p>
+    <w:p>
+      <w:pPr>
+        <w:pStyle w:val="Brdtekst"/>
+        <w:rPr/>
+      </w:pPr>
+      <w:r>
+        <w:rPr/>
+        <w:t>Siden det subnet der er opsat kun rummer 30 klienter, kan det være at i en dag gerne vil udvide denne. Dette er heldigvis en simpel process, men kræver at i gennemfører nogle trin på både routeren og jeres server.</w:t>
+      </w:r>
+    </w:p>
+    <w:p>
+      <w:pPr>
+        <w:pStyle w:val="Brdtekst"/>
+        <w:rPr/>
+      </w:pPr>
+      <w:r>
+        <w:rPr/>
+        <w:t>Det første trin i denne process er at udvide VLAN10 netværket. Det er vigtigt at bemærke at det ikke er praktisk uden større infrastrukturændringer at tilføje flere VLAN netværk, da serveren kun kan tilgås gennem VLAN10. Ændringer til dette vil introducere sikkerhedsproblematikker som er mere komplekse at løse, derfor anbefaler vi i stedet at udvide VLAN10.</w:t>
+      </w:r>
+    </w:p>
+    <w:p>
+      <w:pPr>
+        <w:pStyle w:val="Brdtekst"/>
+        <w:rPr/>
+      </w:pPr>
+      <w:r>
+        <w:rPr/>
+        <w:t xml:space="preserve">Dette kan gøres fra </w:t>
+      </w:r>
+      <w:r>
+        <w:rPr>
+          <w:b/>
+          <w:bCs/>
+        </w:rPr>
+        <w:t>global configuration mode</w:t>
+      </w:r>
+      <w:r>
+        <w:rPr>
+          <w:b w:val="false"/>
+          <w:bCs w:val="false"/>
+        </w:rPr>
+        <w:t xml:space="preserve">, via kommandoen </w:t>
+      </w:r>
+      <w:r>
+        <w:rPr>
+          <w:b/>
+          <w:bCs/>
+        </w:rPr>
+        <w:t>interface VLAN10</w:t>
+      </w:r>
+      <w:r>
+        <w:rPr>
+          <w:b w:val="false"/>
+          <w:bCs w:val="false"/>
+        </w:rPr>
+        <w:t xml:space="preserve">. Herfra kan du, for eksempel, udvide netværket til 250 klienter via tildelinengen af et større subnetwork. Dette gennemføres via kommandoen </w:t>
+      </w:r>
+      <w:r>
+        <w:rPr>
+          <w:b/>
+          <w:bCs/>
+        </w:rPr>
+        <w:t>ip address 192.168.1.1 255.255.255.0</w:t>
+      </w:r>
+      <w:r>
+        <w:rPr>
+          <w:b w:val="false"/>
+          <w:bCs w:val="false"/>
+        </w:rPr>
+        <w:t>. Hermed ændres subnet masken til at rumme 254 klienter.</w:t>
+      </w:r>
+    </w:p>
+    <w:p>
+      <w:pPr>
+        <w:pStyle w:val="Brdtekst"/>
+        <w:rPr/>
+      </w:pPr>
+      <w:r>
+        <w:rPr>
+          <w:b w:val="false"/>
+          <w:bCs w:val="false"/>
+        </w:rPr>
+        <w:t>Om nødvendigt kan netværket gøres endnu større, men vi anbefaler her at man her begynder at overveje om ens infrastruktur skal ændres på flere måder.</w:t>
+      </w:r>
+    </w:p>
+    <w:p>
+      <w:pPr>
+        <w:pStyle w:val="Overskrift2"/>
+        <w:numPr>
+          <w:ilvl w:val="1"/>
+          <w:numId w:val="2"/>
+        </w:numPr>
+        <w:rPr/>
+      </w:pPr>
+      <w:bookmarkStart w:id="7" w:name="__RefHeading___Toc126_1696053842"/>
+      <w:bookmarkEnd w:id="7"/>
+      <w:r>
+        <w:rPr/>
+        <w:t>Udvidelse af netværket fra serverens side</w:t>
+      </w:r>
+    </w:p>
+    <w:p>
+      <w:pPr>
+        <w:pStyle w:val="Brdtekst"/>
         <w:spacing w:before="0" w:after="140"/>
-        <w:jc w:val="left"/>
-        <w:rPr/>
-      </w:pPr>
-      <w:r>
-        <w:rPr/>
+        <w:rPr/>
+      </w:pPr>
+      <w:r>
+        <w:rPr/>
+        <w:t xml:space="preserve">For at serveren fortsat kan fungere ordentligt, skal </w:t>
+      </w:r>
+      <w:r>
+        <w:rPr>
+          <w:b/>
+          <w:bCs/>
+        </w:rPr>
+        <w:t>DHCP</w:t>
+      </w:r>
+      <w:r>
+        <w:rPr>
+          <w:b w:val="false"/>
+          <w:bCs w:val="false"/>
+        </w:rPr>
+        <w:t xml:space="preserve"> og den </w:t>
+      </w:r>
+      <w:r>
+        <w:rPr>
+          <w:b/>
+          <w:bCs/>
+        </w:rPr>
+        <w:t>statiske IP konfiguration</w:t>
+      </w:r>
+      <w:r>
+        <w:rPr>
+          <w:b w:val="false"/>
+          <w:bCs w:val="false"/>
+        </w:rPr>
+        <w:t xml:space="preserve"> justeres.</w:t>
       </w:r>
     </w:p>
     <w:sectPr>
@@ -204,6 +1104,7 @@
       <w:pgNumType w:fmt="decimal"/>
       <w:formProt w:val="false"/>
       <w:textDirection w:val="lrTb"/>
+      <w:docGrid w:type="default" w:linePitch="100" w:charSpace="0"/>
     </w:sectPr>
   </w:body>
 </w:document>
@@ -214,7 +1115,6 @@
   <w:abstractNum w:abstractNumId="1">
     <w:lvl w:ilvl="0">
       <w:start w:val="1"/>
-      <w:pStyle w:val="Overskrift1"/>
       <w:numFmt w:val="none"/>
       <w:suff w:val="nothing"/>
       <w:lvlText w:val=""/>
@@ -228,7 +1128,6 @@
     </w:lvl>
     <w:lvl w:ilvl="1">
       <w:start w:val="1"/>
-      <w:pStyle w:val="Overskrift2"/>
       <w:numFmt w:val="none"/>
       <w:suff w:val="nothing"/>
       <w:lvlText w:val=""/>
@@ -330,10 +1229,141 @@
         </w:tabs>
         <w:ind w:left="0" w:hanging="0"/>
       </w:pPr>
+    </w:lvl>
+  </w:abstractNum>
+  <w:abstractNum w:abstractNumId="2">
+    <w:lvl w:ilvl="0">
+      <w:start w:val="1"/>
+      <w:numFmt w:val="none"/>
+      <w:suff w:val="nothing"/>
+      <w:lvlText w:val=""/>
+      <w:lvlJc w:val="left"/>
+      <w:pPr>
+        <w:tabs>
+          <w:tab w:val="num" w:pos="0"/>
+        </w:tabs>
+        <w:ind w:left="0" w:hanging="0"/>
+      </w:pPr>
+      <w:rPr/>
+    </w:lvl>
+    <w:lvl w:ilvl="1">
+      <w:start w:val="1"/>
+      <w:numFmt w:val="none"/>
+      <w:suff w:val="nothing"/>
+      <w:lvlText w:val=""/>
+      <w:lvlJc w:val="left"/>
+      <w:pPr>
+        <w:tabs>
+          <w:tab w:val="num" w:pos="0"/>
+        </w:tabs>
+        <w:ind w:left="0" w:hanging="0"/>
+      </w:pPr>
+      <w:rPr/>
+    </w:lvl>
+    <w:lvl w:ilvl="2">
+      <w:start w:val="1"/>
+      <w:numFmt w:val="none"/>
+      <w:suff w:val="nothing"/>
+      <w:lvlText w:val=""/>
+      <w:lvlJc w:val="left"/>
+      <w:pPr>
+        <w:tabs>
+          <w:tab w:val="num" w:pos="0"/>
+        </w:tabs>
+        <w:ind w:left="0" w:hanging="0"/>
+      </w:pPr>
+      <w:rPr/>
+    </w:lvl>
+    <w:lvl w:ilvl="3">
+      <w:start w:val="1"/>
+      <w:numFmt w:val="none"/>
+      <w:suff w:val="nothing"/>
+      <w:lvlText w:val=""/>
+      <w:lvlJc w:val="left"/>
+      <w:pPr>
+        <w:tabs>
+          <w:tab w:val="num" w:pos="0"/>
+        </w:tabs>
+        <w:ind w:left="0" w:hanging="0"/>
+      </w:pPr>
+      <w:rPr/>
+    </w:lvl>
+    <w:lvl w:ilvl="4">
+      <w:start w:val="1"/>
+      <w:numFmt w:val="none"/>
+      <w:suff w:val="nothing"/>
+      <w:lvlText w:val=""/>
+      <w:lvlJc w:val="left"/>
+      <w:pPr>
+        <w:tabs>
+          <w:tab w:val="num" w:pos="0"/>
+        </w:tabs>
+        <w:ind w:left="0" w:hanging="0"/>
+      </w:pPr>
+      <w:rPr/>
+    </w:lvl>
+    <w:lvl w:ilvl="5">
+      <w:start w:val="1"/>
+      <w:numFmt w:val="none"/>
+      <w:suff w:val="nothing"/>
+      <w:lvlText w:val=""/>
+      <w:lvlJc w:val="left"/>
+      <w:pPr>
+        <w:tabs>
+          <w:tab w:val="num" w:pos="0"/>
+        </w:tabs>
+        <w:ind w:left="0" w:hanging="0"/>
+      </w:pPr>
+      <w:rPr/>
+    </w:lvl>
+    <w:lvl w:ilvl="6">
+      <w:start w:val="1"/>
+      <w:numFmt w:val="none"/>
+      <w:suff w:val="nothing"/>
+      <w:lvlText w:val=""/>
+      <w:lvlJc w:val="left"/>
+      <w:pPr>
+        <w:tabs>
+          <w:tab w:val="num" w:pos="0"/>
+        </w:tabs>
+        <w:ind w:left="0" w:hanging="0"/>
+      </w:pPr>
+      <w:rPr/>
+    </w:lvl>
+    <w:lvl w:ilvl="7">
+      <w:start w:val="1"/>
+      <w:numFmt w:val="none"/>
+      <w:suff w:val="nothing"/>
+      <w:lvlText w:val=""/>
+      <w:lvlJc w:val="left"/>
+      <w:pPr>
+        <w:tabs>
+          <w:tab w:val="num" w:pos="0"/>
+        </w:tabs>
+        <w:ind w:left="0" w:hanging="0"/>
+      </w:pPr>
+      <w:rPr/>
+    </w:lvl>
+    <w:lvl w:ilvl="8">
+      <w:start w:val="1"/>
+      <w:numFmt w:val="none"/>
+      <w:suff w:val="nothing"/>
+      <w:lvlText w:val=""/>
+      <w:lvlJc w:val="left"/>
+      <w:pPr>
+        <w:tabs>
+          <w:tab w:val="num" w:pos="0"/>
+        </w:tabs>
+        <w:ind w:left="0" w:hanging="0"/>
+      </w:pPr>
+      <w:rPr/>
     </w:lvl>
   </w:abstractNum>
   <w:num w:numId="1">
     <w:abstractNumId w:val="1"/>
+  </w:num>
+  <w:num w:numId="2">
+    <w:abstractNumId w:val="2"/>
   </w:num>
 </w:numbering>
 </file>
@@ -352,7 +1382,6 @@
     </w:rPrDefault>
     <w:pPrDefault>
       <w:pPr>
-        <w:widowControl/>
         <w:suppressAutoHyphens w:val="true"/>
       </w:pPr>
     </w:pPrDefault>
@@ -362,7 +1391,10 @@
     <w:qFormat/>
     <w:pPr>
       <w:widowControl/>
+      <w:suppressAutoHyphens w:val="true"/>
       <w:bidi w:val="0"/>
+      <w:spacing w:before="0" w:after="0"/>
+      <w:jc w:val="left"/>
     </w:pPr>
     <w:rPr>
       <w:rFonts w:ascii="Liberation Serif" w:hAnsi="Liberation Serif" w:eastAsia="WenQuanYi Zen Hei" w:cs="FreeSans"/>
@@ -381,7 +1413,7 @@
     <w:pPr>
       <w:numPr>
         <w:ilvl w:val="0"/>
-        <w:numId w:val="1"/>
+        <w:numId w:val="2"/>
       </w:numPr>
       <w:spacing w:before="240" w:after="120"/>
       <w:outlineLvl w:val="0"/>
@@ -401,7 +1433,7 @@
     <w:pPr>
       <w:numPr>
         <w:ilvl w:val="1"/>
-        <w:numId w:val="1"/>
+        <w:numId w:val="2"/>
       </w:numPr>
       <w:spacing w:before="200" w:after="120"/>
       <w:outlineLvl w:val="1"/>
@@ -412,6 +1444,18 @@
       <w:sz w:val="32"/>
       <w:szCs w:val="32"/>
     </w:rPr>
+  </w:style>
+  <w:style w:type="character" w:styleId="Hyperlink">
+    <w:name w:val="Hyperlink"/>
+    <w:rPr>
+      <w:color w:val="000080"/>
+      <w:u w:val="single"/>
+    </w:rPr>
+  </w:style>
+  <w:style w:type="character" w:styleId="Indeksspring">
+    <w:name w:val="Indeksspring"/>
+    <w:qFormat/>
+    <w:rPr/>
   </w:style>
   <w:style w:type="paragraph" w:styleId="Overskrift">
     <w:name w:val="Overskrift"/>
@@ -528,5 +1572,29 @@
       <w:szCs w:val="32"/>
     </w:rPr>
   </w:style>
+  <w:style w:type="paragraph" w:styleId="Indholdsfortegnelse1">
+    <w:name w:val="TOC 1"/>
+    <w:basedOn w:val="Indeks"/>
+    <w:pPr>
+      <w:tabs>
+        <w:tab w:val="clear" w:pos="709"/>
+        <w:tab w:val="right" w:pos="9972" w:leader="dot"/>
+      </w:tabs>
+      <w:ind w:left="0" w:hanging="0"/>
+    </w:pPr>
+    <w:rPr/>
+  </w:style>
+  <w:style w:type="paragraph" w:styleId="Indholdsfortegnelse2">
+    <w:name w:val="TOC 2"/>
+    <w:basedOn w:val="Indeks"/>
+    <w:pPr>
+      <w:tabs>
+        <w:tab w:val="clear" w:pos="709"/>
+        <w:tab w:val="right" w:pos="9689" w:leader="dot"/>
+      </w:tabs>
+      <w:ind w:left="283" w:hanging="0"/>
+    </w:pPr>
+    <w:rPr/>
+  </w:style>
 </w:styles>
 </file>
</xml_diff>